<commit_message>
- Add Payment processing API docu - Update Email notification API docu
</commit_message>
<xml_diff>
--- a/api-docs/EmailNotificationsAPI.docx
+++ b/api-docs/EmailNotificationsAPI.docx
@@ -78,7 +78,13 @@
         <w:t>Order Confirmation:</w:t>
       </w:r>
       <w:r>
-        <w:t xml:space="preserve"> An email is sent to the customer when a new order is created.</w:t>
+        <w:t xml:space="preserve"> An email is sent to the customer </w:t>
+      </w:r>
+      <w:r>
+        <w:t xml:space="preserve">when </w:t>
+      </w:r>
+      <w:r>
+        <w:t>an order is successful</w:t>
       </w:r>
     </w:p>
     <w:p>
@@ -108,7 +114,52 @@
     <w:p>
       <w:pPr>
         <w:pStyle w:val="Listenabsatz"/>
-      </w:pPr>
+        <w:numPr>
+          <w:ilvl w:val="0"/>
+          <w:numId w:val="18"/>
+        </w:numPr>
+      </w:pPr>
+      <w:r>
+        <w:rPr>
+          <w:b/>
+          <w:bCs/>
+        </w:rPr>
+        <w:t>Stock shortage</w:t>
+      </w:r>
+      <w:r>
+        <w:t xml:space="preserve">: </w:t>
+      </w:r>
+      <w:r>
+        <w:t>A</w:t>
+      </w:r>
+      <w:r>
+        <w:t xml:space="preserve">n email </w:t>
+      </w:r>
+      <w:r>
+        <w:t xml:space="preserve">is </w:t>
+      </w:r>
+      <w:r>
+        <w:t>sent to admin when the product stock is less than minimum</w:t>
+      </w:r>
+      <w:r>
+        <w:t>.</w:t>
+      </w:r>
+      <w:r>
+        <w:t xml:space="preserve"> </w:t>
+      </w:r>
+    </w:p>
+    <w:p>
+      <w:pPr>
+        <w:pStyle w:val="Listenabsatz"/>
+        <w:ind w:left="502"/>
+      </w:pPr>
+      <w:r>
+        <w:rPr>
+          <w:b/>
+          <w:bCs/>
+        </w:rPr>
+        <w:t>The minimum value is defined as default value for quantity of each product in inventory.</w:t>
+      </w:r>
     </w:p>
     <w:p>
       <w:pPr>
@@ -155,6 +206,9 @@
     <w:p/>
     <w:p>
       <w:r>
+        <w:rPr>
+          <w:noProof/>
+        </w:rPr>
         <w:drawing>
           <wp:inline distT="0" distB="0" distL="0" distR="0" wp14:anchorId="173859DC" wp14:editId="6F94319F">
             <wp:extent cx="5972810" cy="2197100"/>
@@ -220,7 +274,6 @@
         </w:numPr>
       </w:pPr>
       <w:r>
-        <w:lastRenderedPageBreak/>
         <w:t xml:space="preserve">In the production environment, the </w:t>
       </w:r>
       <w:r>
@@ -960,6 +1013,7 @@
         <w:ind w:left="720"/>
       </w:pPr>
       <w:r>
+        <w:lastRenderedPageBreak/>
         <w:t>                "quantity": 2</w:t>
       </w:r>
     </w:p>
@@ -968,7 +1022,6 @@
         <w:ind w:left="720"/>
       </w:pPr>
       <w:r>
-        <w:lastRenderedPageBreak/>
         <w:t>            }</w:t>
       </w:r>
     </w:p>
@@ -1334,6 +1387,7 @@
         <w:ind w:left="720"/>
       </w:pPr>
       <w:r>
+        <w:lastRenderedPageBreak/>
         <w:t>{</w:t>
       </w:r>
     </w:p>
@@ -1342,7 +1396,6 @@
         <w:ind w:left="720"/>
       </w:pPr>
       <w:r>
-        <w:lastRenderedPageBreak/>
         <w:t>    "</w:t>
       </w:r>
       <w:proofErr w:type="spellStart"/>
@@ -1658,6 +1711,7 @@
         <w:ind w:left="720"/>
       </w:pPr>
       <w:r>
+        <w:lastRenderedPageBreak/>
         <w:t xml:space="preserve">    "status": "</w:t>
       </w:r>
       <w:r>
@@ -1672,7 +1726,6 @@
         <w:ind w:left="720"/>
       </w:pPr>
       <w:r>
-        <w:lastRenderedPageBreak/>
         <w:t xml:space="preserve">    "</w:t>
       </w:r>
       <w:proofErr w:type="spellStart"/>

</xml_diff>

<commit_message>
Update api-docs regarding to the new email notification, etc.
</commit_message>
<xml_diff>
--- a/api-docs/EmailNotificationsAPI.docx
+++ b/api-docs/EmailNotificationsAPI.docx
@@ -39,6 +39,7 @@
     <w:p>
       <w:pPr>
         <w:pStyle w:val="berschrift1"/>
+        <w:jc w:val="both"/>
       </w:pPr>
       <w:r>
         <w:rPr>
@@ -69,6 +70,7 @@
           <w:ilvl w:val="0"/>
           <w:numId w:val="18"/>
         </w:numPr>
+        <w:spacing w:line="276" w:lineRule="auto"/>
       </w:pPr>
       <w:r>
         <w:rPr>
@@ -84,13 +86,20 @@
         <w:t xml:space="preserve">when </w:t>
       </w:r>
       <w:r>
-        <w:t>an order is successful</w:t>
-      </w:r>
-    </w:p>
-    <w:p>
-      <w:pPr>
-        <w:pStyle w:val="Listenabsatz"/>
-      </w:pPr>
+        <w:t xml:space="preserve">an order is </w:t>
+      </w:r>
+      <w:r>
+        <w:t>successful,</w:t>
+      </w:r>
+      <w:r>
+        <w:t xml:space="preserve"> and the status of an order is updated to "</w:t>
+      </w:r>
+      <w:r>
+        <w:t xml:space="preserve"> COMPLETED</w:t>
+      </w:r>
+      <w:r>
+        <w:t>".</w:t>
+      </w:r>
     </w:p>
     <w:p>
       <w:pPr>
@@ -99,6 +108,26 @@
           <w:ilvl w:val="0"/>
           <w:numId w:val="18"/>
         </w:numPr>
+        <w:spacing w:line="276" w:lineRule="auto"/>
+      </w:pPr>
+      <w:r>
+        <w:rPr>
+          <w:b/>
+        </w:rPr>
+        <w:t>Order Acknowledgment:</w:t>
+      </w:r>
+      <w:r>
+        <w:t xml:space="preserve"> An email is sent to the customer immediately when an order is placed to confirm that the order has been received and is being processed.</w:t>
+      </w:r>
+    </w:p>
+    <w:p>
+      <w:pPr>
+        <w:pStyle w:val="Listenabsatz"/>
+        <w:numPr>
+          <w:ilvl w:val="0"/>
+          <w:numId w:val="18"/>
+        </w:numPr>
+        <w:spacing w:line="276" w:lineRule="auto"/>
       </w:pPr>
       <w:r>
         <w:rPr>
@@ -108,7 +137,10 @@
         <w:t>Shipping Notification:</w:t>
       </w:r>
       <w:r>
-        <w:t xml:space="preserve"> An email is sent to the customer when the status of an order is updated to "SHIPPED."</w:t>
+        <w:t xml:space="preserve"> An email is sent to the customer when the status of an order is updated to "SHIPPED"</w:t>
+      </w:r>
+      <w:r>
+        <w:t>.</w:t>
       </w:r>
     </w:p>
     <w:p>
@@ -118,6 +150,7 @@
           <w:ilvl w:val="0"/>
           <w:numId w:val="18"/>
         </w:numPr>
+        <w:spacing w:line="276" w:lineRule="auto"/>
       </w:pPr>
       <w:r>
         <w:rPr>
@@ -151,6 +184,7 @@
     <w:p>
       <w:pPr>
         <w:pStyle w:val="Listenabsatz"/>
+        <w:spacing w:line="276" w:lineRule="auto"/>
         <w:ind w:left="502"/>
       </w:pPr>
       <w:r>
@@ -246,7 +280,6 @@
         </w:drawing>
       </w:r>
     </w:p>
-    <w:p/>
     <w:p>
       <w:pPr>
         <w:pStyle w:val="Listenabsatz"/>
@@ -254,16 +287,13 @@
           <w:ilvl w:val="0"/>
           <w:numId w:val="18"/>
         </w:numPr>
-      </w:pPr>
-      <w:r>
+        <w:spacing w:line="276" w:lineRule="auto"/>
+        <w:jc w:val="both"/>
+      </w:pPr>
+      <w:r>
+        <w:lastRenderedPageBreak/>
         <w:t>In the development environment, emails are output to the console.</w:t>
       </w:r>
-    </w:p>
-    <w:p>
-      <w:pPr>
-        <w:pStyle w:val="Listenabsatz"/>
-        <w:ind w:left="502"/>
-      </w:pPr>
     </w:p>
     <w:p>
       <w:pPr>
@@ -272,6 +302,8 @@
           <w:ilvl w:val="0"/>
           <w:numId w:val="18"/>
         </w:numPr>
+        <w:spacing w:line="276" w:lineRule="auto"/>
+        <w:jc w:val="both"/>
       </w:pPr>
       <w:r>
         <w:t xml:space="preserve">In the production environment, the </w:t>
@@ -286,8 +318,6 @@
       <w:r>
         <w:t xml:space="preserve"> is set to </w:t>
       </w:r>
-      <w:proofErr w:type="spellStart"/>
-      <w:proofErr w:type="gramStart"/>
       <w:r>
         <w:rPr>
           <w:i/>
@@ -295,8 +325,6 @@
         </w:rPr>
         <w:t>smtp.EmailBackend</w:t>
       </w:r>
-      <w:proofErr w:type="spellEnd"/>
-      <w:proofErr w:type="gramEnd"/>
       <w:r>
         <w:t>, and the required SMTP server information is loaded from environment variables.</w:t>
       </w:r>
@@ -353,7 +381,6 @@
         <w:t>.</w:t>
       </w:r>
     </w:p>
-    <w:p/>
     <w:p>
       <w:pPr>
         <w:pStyle w:val="Listenabsatz"/>
@@ -928,6 +955,7 @@
     </w:p>
     <w:p>
       <w:pPr>
+        <w:spacing w:line="240" w:lineRule="auto"/>
         <w:ind w:left="720"/>
       </w:pPr>
       <w:r>
@@ -936,48 +964,25 @@
     </w:p>
     <w:p>
       <w:pPr>
+        <w:spacing w:line="240" w:lineRule="auto"/>
         <w:ind w:left="720"/>
       </w:pPr>
       <w:r>
-        <w:t>    "</w:t>
-      </w:r>
-      <w:proofErr w:type="spellStart"/>
-      <w:proofErr w:type="gramStart"/>
-      <w:r>
-        <w:t>customer</w:t>
-      </w:r>
-      <w:proofErr w:type="gramEnd"/>
-      <w:r>
-        <w:t>_name</w:t>
-      </w:r>
-      <w:proofErr w:type="spellEnd"/>
-      <w:r>
-        <w:t>": "John Doe",</w:t>
-      </w:r>
-    </w:p>
-    <w:p>
-      <w:pPr>
+        <w:t>    "customer_name": "John Doe",</w:t>
+      </w:r>
+    </w:p>
+    <w:p>
+      <w:pPr>
+        <w:spacing w:line="240" w:lineRule="auto"/>
         <w:ind w:left="720"/>
       </w:pPr>
       <w:r>
-        <w:t>    "</w:t>
-      </w:r>
-      <w:proofErr w:type="spellStart"/>
-      <w:proofErr w:type="gramStart"/>
-      <w:r>
-        <w:t>customer</w:t>
-      </w:r>
-      <w:proofErr w:type="gramEnd"/>
-      <w:r>
-        <w:t>_email</w:t>
-      </w:r>
-      <w:proofErr w:type="spellEnd"/>
-      <w:r>
-        <w:t>": "johndoe@example.com",</w:t>
-      </w:r>
-    </w:p>
-    <w:p>
-      <w:pPr>
+        <w:t>    "customer_email": "johndoe@example.com",</w:t>
+      </w:r>
+    </w:p>
+    <w:p>
+      <w:pPr>
+        <w:spacing w:line="240" w:lineRule="auto"/>
         <w:ind w:left="720"/>
       </w:pPr>
       <w:r>
@@ -986,6 +991,7 @@
     </w:p>
     <w:p>
       <w:pPr>
+        <w:spacing w:line="240" w:lineRule="auto"/>
         <w:ind w:left="720"/>
       </w:pPr>
       <w:r>
@@ -994,6 +1000,7 @@
     </w:p>
     <w:p>
       <w:pPr>
+        <w:spacing w:line="240" w:lineRule="auto"/>
         <w:ind w:left="720"/>
       </w:pPr>
       <w:r>
@@ -1002,6 +1009,7 @@
     </w:p>
     <w:p>
       <w:pPr>
+        <w:spacing w:line="240" w:lineRule="auto"/>
         <w:ind w:left="720"/>
       </w:pPr>
       <w:r>
@@ -1010,70 +1018,58 @@
     </w:p>
     <w:p>
       <w:pPr>
+        <w:spacing w:line="240" w:lineRule="auto"/>
         <w:ind w:left="720"/>
       </w:pPr>
       <w:r>
+        <w:t>                "quantity": 2</w:t>
+      </w:r>
+    </w:p>
+    <w:p>
+      <w:pPr>
+        <w:spacing w:line="240" w:lineRule="auto"/>
+        <w:ind w:left="720"/>
+      </w:pPr>
+      <w:r>
+        <w:t>            }</w:t>
+      </w:r>
+    </w:p>
+    <w:p>
+      <w:pPr>
+        <w:spacing w:line="240" w:lineRule="auto"/>
+        <w:ind w:left="720"/>
+      </w:pPr>
+      <w:r>
         <w:lastRenderedPageBreak/>
-        <w:t>                "quantity": 2</w:t>
-      </w:r>
-    </w:p>
-    <w:p>
-      <w:pPr>
+        <w:t>        ]</w:t>
+      </w:r>
+    </w:p>
+    <w:p>
+      <w:pPr>
+        <w:spacing w:line="240" w:lineRule="auto"/>
         <w:ind w:left="720"/>
       </w:pPr>
       <w:r>
-        <w:t>            }</w:t>
-      </w:r>
-    </w:p>
-    <w:p>
-      <w:pPr>
+        <w:t>    },</w:t>
+      </w:r>
+    </w:p>
+    <w:p>
+      <w:pPr>
+        <w:spacing w:line="240" w:lineRule="auto"/>
         <w:ind w:left="720"/>
       </w:pPr>
       <w:r>
-        <w:t>        ]</w:t>
-      </w:r>
-    </w:p>
-    <w:p>
-      <w:pPr>
+        <w:t>    "total_price": "99.99",</w:t>
+      </w:r>
+    </w:p>
+    <w:p>
+      <w:pPr>
+        <w:spacing w:line="240" w:lineRule="auto"/>
         <w:ind w:left="720"/>
       </w:pPr>
       <w:r>
-        <w:t>    },</w:t>
-      </w:r>
-    </w:p>
-    <w:p>
-      <w:pPr>
-        <w:ind w:left="720"/>
-      </w:pPr>
-      <w:r>
-        <w:t>    "</w:t>
-      </w:r>
-      <w:proofErr w:type="spellStart"/>
-      <w:proofErr w:type="gramStart"/>
-      <w:r>
-        <w:t>total</w:t>
-      </w:r>
-      <w:proofErr w:type="gramEnd"/>
-      <w:r>
-        <w:t>_price</w:t>
-      </w:r>
-      <w:proofErr w:type="spellEnd"/>
-      <w:r>
-        <w:t>": "99.99",</w:t>
-      </w:r>
-    </w:p>
-    <w:p>
-      <w:pPr>
-        <w:ind w:left="720"/>
-      </w:pPr>
-      <w:r>
         <w:t>}</w:t>
       </w:r>
-    </w:p>
-    <w:p>
-      <w:pPr>
-        <w:ind w:left="720"/>
-      </w:pPr>
     </w:p>
     <w:p>
       <w:pPr>
@@ -1093,11 +1089,7 @@
     </w:p>
     <w:p>
       <w:pPr>
-        <w:pStyle w:val="Listenabsatz"/>
-      </w:pPr>
-    </w:p>
-    <w:p>
-      <w:pPr>
+        <w:spacing w:line="240" w:lineRule="auto"/>
         <w:ind w:left="720"/>
       </w:pPr>
       <w:r>
@@ -1106,6 +1098,7 @@
     </w:p>
     <w:p>
       <w:pPr>
+        <w:spacing w:line="240" w:lineRule="auto"/>
         <w:ind w:left="720"/>
       </w:pPr>
       <w:r>
@@ -1114,48 +1107,25 @@
     </w:p>
     <w:p>
       <w:pPr>
+        <w:spacing w:line="240" w:lineRule="auto"/>
         <w:ind w:left="720"/>
       </w:pPr>
       <w:r>
-        <w:t xml:space="preserve">    "</w:t>
-      </w:r>
-      <w:proofErr w:type="spellStart"/>
-      <w:proofErr w:type="gramStart"/>
-      <w:r>
-        <w:t>customer</w:t>
-      </w:r>
-      <w:proofErr w:type="gramEnd"/>
-      <w:r>
-        <w:t>_name</w:t>
-      </w:r>
-      <w:proofErr w:type="spellEnd"/>
-      <w:r>
-        <w:t>": "Jane Doe",</w:t>
-      </w:r>
-    </w:p>
-    <w:p>
-      <w:pPr>
+        <w:t xml:space="preserve">    "customer_name": "Jane Doe",</w:t>
+      </w:r>
+    </w:p>
+    <w:p>
+      <w:pPr>
+        <w:spacing w:line="240" w:lineRule="auto"/>
         <w:ind w:left="720"/>
       </w:pPr>
       <w:r>
-        <w:t xml:space="preserve">    "</w:t>
-      </w:r>
-      <w:proofErr w:type="spellStart"/>
-      <w:proofErr w:type="gramStart"/>
-      <w:r>
-        <w:t>customer</w:t>
-      </w:r>
-      <w:proofErr w:type="gramEnd"/>
-      <w:r>
-        <w:t>_email</w:t>
-      </w:r>
-      <w:proofErr w:type="spellEnd"/>
-      <w:r>
-        <w:t>": "janedoe@example.com",</w:t>
-      </w:r>
-    </w:p>
-    <w:p>
-      <w:pPr>
+        <w:t xml:space="preserve">    "customer_email": "janedoe@example.com",</w:t>
+      </w:r>
+    </w:p>
+    <w:p>
+      <w:pPr>
+        <w:spacing w:line="240" w:lineRule="auto"/>
         <w:ind w:left="720"/>
       </w:pPr>
       <w:r>
@@ -1164,6 +1134,7 @@
     </w:p>
     <w:p>
       <w:pPr>
+        <w:spacing w:line="240" w:lineRule="auto"/>
         <w:ind w:left="720"/>
       </w:pPr>
       <w:r>
@@ -1172,6 +1143,7 @@
     </w:p>
     <w:p>
       <w:pPr>
+        <w:spacing w:line="240" w:lineRule="auto"/>
         <w:ind w:left="720"/>
       </w:pPr>
       <w:r>
@@ -1180,6 +1152,7 @@
     </w:p>
     <w:p>
       <w:pPr>
+        <w:spacing w:line="240" w:lineRule="auto"/>
         <w:ind w:left="720"/>
       </w:pPr>
       <w:r>
@@ -1188,27 +1161,16 @@
     </w:p>
     <w:p>
       <w:pPr>
+        <w:spacing w:line="240" w:lineRule="auto"/>
         <w:ind w:left="720"/>
       </w:pPr>
       <w:r>
-        <w:t xml:space="preserve">    "</w:t>
-      </w:r>
-      <w:proofErr w:type="spellStart"/>
-      <w:proofErr w:type="gramStart"/>
-      <w:r>
-        <w:t>total</w:t>
-      </w:r>
-      <w:proofErr w:type="gramEnd"/>
-      <w:r>
-        <w:t>_price</w:t>
-      </w:r>
-      <w:proofErr w:type="spellEnd"/>
-      <w:r>
-        <w:t>": 99.99,</w:t>
-      </w:r>
-    </w:p>
-    <w:p>
-      <w:pPr>
+        <w:t xml:space="preserve">    "total_price": 99.99,</w:t>
+      </w:r>
+    </w:p>
+    <w:p>
+      <w:pPr>
+        <w:spacing w:line="240" w:lineRule="auto"/>
         <w:ind w:left="720"/>
       </w:pPr>
       <w:r>
@@ -1217,58 +1179,30 @@
     </w:p>
     <w:p>
       <w:pPr>
+        <w:spacing w:line="240" w:lineRule="auto"/>
         <w:ind w:left="720"/>
       </w:pPr>
       <w:r>
-        <w:t xml:space="preserve">    "</w:t>
-      </w:r>
-      <w:proofErr w:type="spellStart"/>
-      <w:proofErr w:type="gramStart"/>
-      <w:r>
-        <w:t>created</w:t>
-      </w:r>
-      <w:proofErr w:type="gramEnd"/>
-      <w:r>
-        <w:t>_at</w:t>
-      </w:r>
-      <w:proofErr w:type="spellEnd"/>
-      <w:r>
-        <w:t>": "2025-01-25T12:34:56.789123Z",</w:t>
-      </w:r>
-    </w:p>
-    <w:p>
-      <w:pPr>
+        <w:t xml:space="preserve">    "created_at": "2025-01-25T12:34:56.789123Z",</w:t>
+      </w:r>
+    </w:p>
+    <w:p>
+      <w:pPr>
+        <w:spacing w:line="240" w:lineRule="auto"/>
         <w:ind w:left="720"/>
       </w:pPr>
       <w:r>
-        <w:t xml:space="preserve">    "</w:t>
-      </w:r>
-      <w:proofErr w:type="spellStart"/>
-      <w:proofErr w:type="gramStart"/>
-      <w:r>
-        <w:t>updated</w:t>
-      </w:r>
-      <w:proofErr w:type="gramEnd"/>
-      <w:r>
-        <w:t>_at</w:t>
-      </w:r>
-      <w:proofErr w:type="spellEnd"/>
-      <w:r>
-        <w:t>": "2025-01-25T12:34:56.789145Z"</w:t>
-      </w:r>
-    </w:p>
-    <w:p>
-      <w:pPr>
+        <w:t xml:space="preserve">    "updated_at": "2025-01-25T12:34:56.789145Z"</w:t>
+      </w:r>
+    </w:p>
+    <w:p>
+      <w:pPr>
+        <w:spacing w:line="240" w:lineRule="auto"/>
         <w:ind w:left="720"/>
       </w:pPr>
       <w:r>
         <w:t>}</w:t>
       </w:r>
-    </w:p>
-    <w:p>
-      <w:pPr>
-        <w:ind w:left="720"/>
-      </w:pPr>
     </w:p>
     <w:p>
       <w:pPr>
@@ -1286,17 +1220,69 @@
         <w:t>Action</w:t>
       </w:r>
       <w:r>
+        <w:rPr>
+          <w:b/>
+          <w:bCs/>
+        </w:rPr>
+        <w:t xml:space="preserve"> 1</w:t>
+      </w:r>
+      <w:r>
         <w:t>: Triggers an order confirmation email to the provided customer email address.</w:t>
       </w:r>
     </w:p>
     <w:p>
       <w:pPr>
-        <w:ind w:left="720"/>
-      </w:pPr>
-    </w:p>
-    <w:p>
-      <w:pPr>
-        <w:ind w:left="720"/>
+        <w:pStyle w:val="Listenabsatz"/>
+        <w:numPr>
+          <w:ilvl w:val="0"/>
+          <w:numId w:val="15"/>
+        </w:numPr>
+      </w:pPr>
+      <w:r>
+        <w:rPr>
+          <w:b/>
+          <w:bCs/>
+        </w:rPr>
+        <w:t>Action</w:t>
+      </w:r>
+      <w:r>
+        <w:rPr>
+          <w:b/>
+          <w:bCs/>
+        </w:rPr>
+        <w:t xml:space="preserve"> 2</w:t>
+      </w:r>
+      <w:r>
+        <w:rPr>
+          <w:bCs/>
+        </w:rPr>
+        <w:t>:</w:t>
+      </w:r>
+      <w:r>
+        <w:t xml:space="preserve"> </w:t>
+      </w:r>
+      <w:r>
+        <w:t xml:space="preserve">When the payment is successfully completed, the order status will be set to </w:t>
+      </w:r>
+      <w:r>
+        <w:t>“</w:t>
+      </w:r>
+      <w:r>
+        <w:t>COMPLETED</w:t>
+      </w:r>
+      <w:r>
+        <w:t>”</w:t>
+      </w:r>
+      <w:r>
+        <w:t>. An order confirmation email will be sent again to the specified customer email address</w:t>
+      </w:r>
+      <w:r>
+        <w:t>.</w:t>
+      </w:r>
+    </w:p>
+    <w:p>
+      <w:pPr>
+        <w:pStyle w:val="Listenabsatz"/>
       </w:pPr>
     </w:p>
     <w:p>
@@ -1325,6 +1311,7 @@
           <w:ilvl w:val="0"/>
           <w:numId w:val="3"/>
         </w:numPr>
+        <w:spacing w:line="240" w:lineRule="auto"/>
       </w:pPr>
       <w:r>
         <w:rPr>
@@ -1352,6 +1339,7 @@
           <w:ilvl w:val="0"/>
           <w:numId w:val="3"/>
         </w:numPr>
+        <w:spacing w:line="240" w:lineRule="auto"/>
       </w:pPr>
       <w:r>
         <w:rPr>
@@ -1373,6 +1361,7 @@
           <w:ilvl w:val="0"/>
           <w:numId w:val="3"/>
         </w:numPr>
+        <w:spacing w:line="240" w:lineRule="auto"/>
       </w:pPr>
       <w:r>
         <w:rPr>
@@ -1384,160 +1373,130 @@
     </w:p>
     <w:p>
       <w:pPr>
+        <w:spacing w:line="240" w:lineRule="auto"/>
         <w:ind w:left="720"/>
       </w:pPr>
       <w:r>
+        <w:t>{</w:t>
+      </w:r>
+    </w:p>
+    <w:p>
+      <w:pPr>
+        <w:spacing w:line="240" w:lineRule="auto"/>
+        <w:ind w:left="720"/>
+      </w:pPr>
+      <w:r>
+        <w:t>    "customer_name": "John Doe",</w:t>
+      </w:r>
+    </w:p>
+    <w:p>
+      <w:pPr>
+        <w:spacing w:line="240" w:lineRule="auto"/>
+        <w:ind w:left="720"/>
+      </w:pPr>
+      <w:r>
+        <w:t>    "customer_email": "johndoe@example.com",</w:t>
+      </w:r>
+    </w:p>
+    <w:p>
+      <w:pPr>
+        <w:spacing w:line="240" w:lineRule="auto"/>
+        <w:ind w:left="720"/>
+      </w:pPr>
+      <w:r>
+        <w:t>    "products": {</w:t>
+      </w:r>
+    </w:p>
+    <w:p>
+      <w:pPr>
+        <w:spacing w:line="240" w:lineRule="auto"/>
+        <w:ind w:left="720"/>
+      </w:pPr>
+      <w:r>
+        <w:t>        "products": [</w:t>
+      </w:r>
+    </w:p>
+    <w:p>
+      <w:pPr>
+        <w:spacing w:line="240" w:lineRule="auto"/>
+        <w:ind w:left="720"/>
+      </w:pPr>
+      <w:r>
         <w:lastRenderedPageBreak/>
-        <w:t>{</w:t>
-      </w:r>
-    </w:p>
-    <w:p>
-      <w:pPr>
+        <w:t>            {</w:t>
+      </w:r>
+    </w:p>
+    <w:p>
+      <w:pPr>
+        <w:spacing w:line="240" w:lineRule="auto"/>
         <w:ind w:left="720"/>
       </w:pPr>
       <w:r>
-        <w:t>    "</w:t>
-      </w:r>
-      <w:proofErr w:type="spellStart"/>
-      <w:proofErr w:type="gramStart"/>
-      <w:r>
-        <w:t>customer</w:t>
-      </w:r>
-      <w:proofErr w:type="gramEnd"/>
-      <w:r>
-        <w:t>_name</w:t>
-      </w:r>
-      <w:proofErr w:type="spellEnd"/>
-      <w:r>
-        <w:t>": "John Doe",</w:t>
-      </w:r>
-    </w:p>
-    <w:p>
-      <w:pPr>
+        <w:t>                "name": "Product A",</w:t>
+      </w:r>
+    </w:p>
+    <w:p>
+      <w:pPr>
+        <w:spacing w:line="240" w:lineRule="auto"/>
         <w:ind w:left="720"/>
       </w:pPr>
       <w:r>
-        <w:t>    "</w:t>
-      </w:r>
-      <w:proofErr w:type="spellStart"/>
-      <w:proofErr w:type="gramStart"/>
-      <w:r>
-        <w:t>customer</w:t>
-      </w:r>
-      <w:proofErr w:type="gramEnd"/>
-      <w:r>
-        <w:t>_email</w:t>
-      </w:r>
-      <w:proofErr w:type="spellEnd"/>
-      <w:r>
-        <w:t>": "johndoe@example.com",</w:t>
-      </w:r>
-    </w:p>
-    <w:p>
-      <w:pPr>
+        <w:t>                "quantity": 2</w:t>
+      </w:r>
+    </w:p>
+    <w:p>
+      <w:pPr>
+        <w:spacing w:line="240" w:lineRule="auto"/>
         <w:ind w:left="720"/>
       </w:pPr>
       <w:r>
-        <w:t>    "products": {</w:t>
-      </w:r>
-    </w:p>
-    <w:p>
-      <w:pPr>
+        <w:t>            }</w:t>
+      </w:r>
+    </w:p>
+    <w:p>
+      <w:pPr>
+        <w:spacing w:line="240" w:lineRule="auto"/>
         <w:ind w:left="720"/>
       </w:pPr>
       <w:r>
-        <w:t>        "products": [</w:t>
-      </w:r>
-    </w:p>
-    <w:p>
-      <w:pPr>
+        <w:t>        ]</w:t>
+      </w:r>
+    </w:p>
+    <w:p>
+      <w:pPr>
+        <w:spacing w:line="240" w:lineRule="auto"/>
         <w:ind w:left="720"/>
       </w:pPr>
       <w:r>
-        <w:t>            {</w:t>
-      </w:r>
-    </w:p>
-    <w:p>
-      <w:pPr>
+        <w:t>    },</w:t>
+      </w:r>
+    </w:p>
+    <w:p>
+      <w:pPr>
+        <w:spacing w:line="240" w:lineRule="auto"/>
         <w:ind w:left="720"/>
       </w:pPr>
       <w:r>
-        <w:t>                "name": "Product A",</w:t>
-      </w:r>
-    </w:p>
-    <w:p>
-      <w:pPr>
+        <w:t>    "total_price": "99.99",</w:t>
+      </w:r>
+    </w:p>
+    <w:p>
+      <w:pPr>
+        <w:spacing w:line="240" w:lineRule="auto"/>
         <w:ind w:left="720"/>
       </w:pPr>
       <w:r>
-        <w:t>                "quantity": 2</w:t>
-      </w:r>
-    </w:p>
-    <w:p>
-      <w:pPr>
+        <w:t>    "status": "SHIPPED"</w:t>
+      </w:r>
+    </w:p>
+    <w:p>
+      <w:pPr>
+        <w:spacing w:line="240" w:lineRule="auto"/>
         <w:ind w:left="720"/>
       </w:pPr>
       <w:r>
-        <w:t>            }</w:t>
-      </w:r>
-    </w:p>
-    <w:p>
-      <w:pPr>
-        <w:ind w:left="720"/>
-      </w:pPr>
-      <w:r>
-        <w:t>        ]</w:t>
-      </w:r>
-    </w:p>
-    <w:p>
-      <w:pPr>
-        <w:ind w:left="720"/>
-      </w:pPr>
-      <w:r>
-        <w:t>    },</w:t>
-      </w:r>
-    </w:p>
-    <w:p>
-      <w:pPr>
-        <w:ind w:left="720"/>
-      </w:pPr>
-      <w:r>
-        <w:t>    "</w:t>
-      </w:r>
-      <w:proofErr w:type="spellStart"/>
-      <w:proofErr w:type="gramStart"/>
-      <w:r>
-        <w:t>total</w:t>
-      </w:r>
-      <w:proofErr w:type="gramEnd"/>
-      <w:r>
-        <w:t>_price</w:t>
-      </w:r>
-      <w:proofErr w:type="spellEnd"/>
-      <w:r>
-        <w:t>": "99.99",</w:t>
-      </w:r>
-    </w:p>
-    <w:p>
-      <w:pPr>
-        <w:ind w:left="720"/>
-      </w:pPr>
-      <w:r>
-        <w:t>    "status": "SHIPPED"</w:t>
-      </w:r>
-    </w:p>
-    <w:p>
-      <w:pPr>
-        <w:ind w:left="720"/>
-      </w:pPr>
-      <w:r>
         <w:t>}</w:t>
       </w:r>
-    </w:p>
-    <w:p>
-      <w:pPr>
-        <w:ind w:left="720"/>
-      </w:pPr>
     </w:p>
     <w:p>
       <w:pPr>
@@ -1557,11 +1516,7 @@
     </w:p>
     <w:p>
       <w:pPr>
-        <w:pStyle w:val="Listenabsatz"/>
-      </w:pPr>
-    </w:p>
-    <w:p>
-      <w:pPr>
+        <w:spacing w:line="240" w:lineRule="auto"/>
         <w:ind w:left="720"/>
       </w:pPr>
       <w:r>
@@ -1570,6 +1525,7 @@
     </w:p>
     <w:p>
       <w:pPr>
+        <w:spacing w:line="240" w:lineRule="auto"/>
         <w:ind w:left="720"/>
       </w:pPr>
       <w:r>
@@ -1578,48 +1534,25 @@
     </w:p>
     <w:p>
       <w:pPr>
+        <w:spacing w:line="240" w:lineRule="auto"/>
         <w:ind w:left="720"/>
       </w:pPr>
       <w:r>
-        <w:t xml:space="preserve">    "</w:t>
-      </w:r>
-      <w:proofErr w:type="spellStart"/>
-      <w:proofErr w:type="gramStart"/>
-      <w:r>
-        <w:t>customer</w:t>
-      </w:r>
-      <w:proofErr w:type="gramEnd"/>
-      <w:r>
-        <w:t>_name</w:t>
-      </w:r>
-      <w:proofErr w:type="spellEnd"/>
-      <w:r>
-        <w:t>": "Jane Doe",</w:t>
-      </w:r>
-    </w:p>
-    <w:p>
-      <w:pPr>
+        <w:t xml:space="preserve">    "customer_name": "Jane Doe",</w:t>
+      </w:r>
+    </w:p>
+    <w:p>
+      <w:pPr>
+        <w:spacing w:line="240" w:lineRule="auto"/>
         <w:ind w:left="720"/>
       </w:pPr>
       <w:r>
-        <w:t xml:space="preserve">    "</w:t>
-      </w:r>
-      <w:proofErr w:type="spellStart"/>
-      <w:proofErr w:type="gramStart"/>
-      <w:r>
-        <w:t>customer</w:t>
-      </w:r>
-      <w:proofErr w:type="gramEnd"/>
-      <w:r>
-        <w:t>_email</w:t>
-      </w:r>
-      <w:proofErr w:type="spellEnd"/>
-      <w:r>
-        <w:t>": "janedoe@example.com",</w:t>
-      </w:r>
-    </w:p>
-    <w:p>
-      <w:pPr>
+        <w:t xml:space="preserve">    "customer_email": "janedoe@example.com",</w:t>
+      </w:r>
+    </w:p>
+    <w:p>
+      <w:pPr>
+        <w:spacing w:line="240" w:lineRule="auto"/>
         <w:ind w:left="720"/>
       </w:pPr>
       <w:r>
@@ -1631,6 +1564,7 @@
     </w:p>
     <w:p>
       <w:pPr>
+        <w:spacing w:line="240" w:lineRule="auto"/>
         <w:ind w:left="720"/>
       </w:pPr>
       <w:r>
@@ -1639,6 +1573,7 @@
     </w:p>
     <w:p>
       <w:pPr>
+        <w:spacing w:line="240" w:lineRule="auto"/>
         <w:ind w:left="720"/>
       </w:pPr>
       <w:r>
@@ -1647,6 +1582,7 @@
     </w:p>
     <w:p>
       <w:pPr>
+        <w:spacing w:line="240" w:lineRule="auto"/>
         <w:ind w:left="720"/>
       </w:pPr>
       <w:r>
@@ -1655,6 +1591,7 @@
     </w:p>
     <w:p>
       <w:pPr>
+        <w:spacing w:line="240" w:lineRule="auto"/>
         <w:ind w:left="720"/>
       </w:pPr>
       <w:r>
@@ -1663,6 +1600,7 @@
     </w:p>
     <w:p>
       <w:pPr>
+        <w:spacing w:line="240" w:lineRule="auto"/>
         <w:ind w:left="720"/>
       </w:pPr>
       <w:r>
@@ -1671,6 +1609,7 @@
     </w:p>
     <w:p>
       <w:pPr>
+        <w:spacing w:line="240" w:lineRule="auto"/>
         <w:ind w:left="720"/>
       </w:pPr>
       <w:r>
@@ -1679,6 +1618,7 @@
     </w:p>
     <w:p>
       <w:pPr>
+        <w:spacing w:line="240" w:lineRule="auto"/>
         <w:ind w:left="720"/>
       </w:pPr>
       <w:r>
@@ -1687,31 +1627,19 @@
     </w:p>
     <w:p>
       <w:pPr>
+        <w:spacing w:line="240" w:lineRule="auto"/>
         <w:ind w:left="720"/>
       </w:pPr>
       <w:r>
-        <w:t xml:space="preserve">    "</w:t>
-      </w:r>
-      <w:proofErr w:type="spellStart"/>
-      <w:proofErr w:type="gramStart"/>
-      <w:r>
-        <w:t>total</w:t>
-      </w:r>
-      <w:proofErr w:type="gramEnd"/>
-      <w:r>
-        <w:t>_price</w:t>
-      </w:r>
-      <w:proofErr w:type="spellEnd"/>
-      <w:r>
-        <w:t>": 99.99,</w:t>
-      </w:r>
-    </w:p>
-    <w:p>
-      <w:pPr>
+        <w:t xml:space="preserve">    "total_price": 99.99,</w:t>
+      </w:r>
+    </w:p>
+    <w:p>
+      <w:pPr>
+        <w:spacing w:line="240" w:lineRule="auto"/>
         <w:ind w:left="720"/>
       </w:pPr>
       <w:r>
-        <w:lastRenderedPageBreak/>
         <w:t xml:space="preserve">    "status": "</w:t>
       </w:r>
       <w:r>
@@ -1723,23 +1651,11 @@
     </w:p>
     <w:p>
       <w:pPr>
+        <w:spacing w:line="240" w:lineRule="auto"/>
         <w:ind w:left="720"/>
       </w:pPr>
       <w:r>
-        <w:t xml:space="preserve">    "</w:t>
-      </w:r>
-      <w:proofErr w:type="spellStart"/>
-      <w:proofErr w:type="gramStart"/>
-      <w:r>
-        <w:t>created</w:t>
-      </w:r>
-      <w:proofErr w:type="gramEnd"/>
-      <w:r>
-        <w:t>_at</w:t>
-      </w:r>
-      <w:proofErr w:type="spellEnd"/>
-      <w:r>
-        <w:t>": "</w:t>
+        <w:t xml:space="preserve">    "created_at": "</w:t>
       </w:r>
       <w:r>
         <w:t>2025-01-25T12:23:39.930922Z</w:t>
@@ -1750,23 +1666,11 @@
     </w:p>
     <w:p>
       <w:pPr>
+        <w:spacing w:line="240" w:lineRule="auto"/>
         <w:ind w:left="720"/>
       </w:pPr>
       <w:r>
-        <w:t xml:space="preserve">    "</w:t>
-      </w:r>
-      <w:proofErr w:type="spellStart"/>
-      <w:proofErr w:type="gramStart"/>
-      <w:r>
-        <w:t>updated</w:t>
-      </w:r>
-      <w:proofErr w:type="gramEnd"/>
-      <w:r>
-        <w:t>_at</w:t>
-      </w:r>
-      <w:proofErr w:type="spellEnd"/>
-      <w:r>
-        <w:t>": "</w:t>
+        <w:t xml:space="preserve">    "updated_at": "</w:t>
       </w:r>
       <w:r>
         <w:t>2025-01-25T13:00:28.600840Z</w:t>
@@ -1777,16 +1681,12 @@
     </w:p>
     <w:p>
       <w:pPr>
+        <w:spacing w:line="240" w:lineRule="auto"/>
         <w:ind w:left="720"/>
       </w:pPr>
       <w:r>
         <w:t>}</w:t>
       </w:r>
-    </w:p>
-    <w:p>
-      <w:pPr>
-        <w:ind w:left="720"/>
-      </w:pPr>
     </w:p>
     <w:p>
       <w:pPr>
@@ -1810,11 +1710,7 @@
         <w:t>Sends a shipping notification email to the customer's email address.</w:t>
       </w:r>
     </w:p>
-    <w:p>
-      <w:pPr>
-        <w:pStyle w:val="berschrift2"/>
-      </w:pPr>
-    </w:p>
+    <w:p/>
     <w:p>
       <w:pPr>
         <w:pStyle w:val="berschrift2"/>
@@ -1824,10 +1720,10 @@
         </w:numPr>
       </w:pPr>
       <w:r>
+        <w:lastRenderedPageBreak/>
         <w:t>Testing the API</w:t>
       </w:r>
     </w:p>
-    <w:p/>
     <w:p>
       <w:pPr>
         <w:pStyle w:val="Listenabsatz"/>
@@ -1862,7 +1758,6 @@
       <w:r>
         <w:t xml:space="preserve"> or </w:t>
       </w:r>
-      <w:proofErr w:type="spellStart"/>
       <w:r>
         <w:rPr>
           <w:b/>
@@ -1870,7 +1765,6 @@
         </w:rPr>
         <w:t>cURL</w:t>
       </w:r>
-      <w:proofErr w:type="spellEnd"/>
       <w:r>
         <w:t xml:space="preserve"> to manually test the endpoints.</w:t>
       </w:r>
@@ -1902,44 +1796,19 @@
       <w:r>
         <w:t xml:space="preserve">est case class </w:t>
       </w:r>
-      <w:proofErr w:type="spellStart"/>
       <w:r>
         <w:rPr>
           <w:i/>
           <w:iCs/>
         </w:rPr>
-        <w:t>EmailNotificationTestCase</w:t>
-      </w:r>
-      <w:proofErr w:type="spellEnd"/>
+        <w:t xml:space="preserve">EmailNotificationTestCase </w:t>
+      </w:r>
       <w:r>
         <w:rPr>
           <w:i/>
           <w:iCs/>
         </w:rPr>
-        <w:t xml:space="preserve"> </w:t>
-      </w:r>
-      <w:r>
-        <w:rPr>
-          <w:i/>
-          <w:iCs/>
-        </w:rPr>
-        <w:t>(</w:t>
-      </w:r>
-      <w:proofErr w:type="spellStart"/>
-      <w:r>
-        <w:rPr>
-          <w:i/>
-          <w:iCs/>
-        </w:rPr>
-        <w:t>TestCase</w:t>
-      </w:r>
-      <w:proofErr w:type="spellEnd"/>
-      <w:r>
-        <w:rPr>
-          <w:i/>
-          <w:iCs/>
-        </w:rPr>
-        <w:t xml:space="preserve">) </w:t>
+        <w:t xml:space="preserve">(TestCase) </w:t>
       </w:r>
       <w:r>
         <w:t xml:space="preserve">in </w:t>
@@ -1955,7 +1824,6 @@
         <w:t xml:space="preserve"> to ensure API functionality:</w:t>
       </w:r>
     </w:p>
-    <w:p/>
     <w:p>
       <w:r>
         <w:t>Run the tests using:</w:t>
@@ -5452,6 +5320,7 @@
   <w:style w:type="character" w:default="1" w:styleId="Absatz-Standardschriftart">
     <w:name w:val="Default Paragraph Font"/>
     <w:uiPriority w:val="1"/>
+    <w:semiHidden/>
     <w:unhideWhenUsed/>
   </w:style>
   <w:style w:type="table" w:default="1" w:styleId="NormaleTabelle">

</xml_diff>